<commit_message>
Updated Add Storage Container Test case to add more than one container
SVN-Revision: 25496
</commit_message>
<xml_diff>
--- a/TestCases/Manual/9578_StorageContainer_Add_Success.docx
+++ b/TestCases/Manual/9578_StorageContainer_Add_Success.docx
@@ -118,8 +118,13 @@
         </w:rPr>
       </w:pPr>
       <w:r>
-        <w:t>Select Test case ID 9578 with short title StorageContainer_Add_Success</w:t>
-      </w:r>
+        <w:t xml:space="preserve">Select Test case ID 9578 with short title </w:t>
+      </w:r>
+      <w:proofErr w:type="spellStart"/>
+      <w:r>
+        <w:t>StorageContainer_Add_Success</w:t>
+      </w:r>
+      <w:proofErr w:type="spellEnd"/>
     </w:p>
     <w:p>
       <w:pPr>
@@ -146,16 +151,24 @@
         </w:rPr>
         <w:t xml:space="preserve">such as </w:t>
       </w:r>
+      <w:proofErr w:type="spellStart"/>
       <w:r>
         <w:rPr>
           <w:b/>
         </w:rPr>
-        <w:t>Cryo Safe</w:t>
-      </w:r>
+        <w:t>Cryo</w:t>
+      </w:r>
+      <w:proofErr w:type="spellEnd"/>
       <w:r>
         <w:rPr>
           <w:b/>
         </w:rPr>
+        <w:t xml:space="preserve"> Safe</w:t>
+      </w:r>
+      <w:r>
+        <w:rPr>
+          <w:b/>
+        </w:rPr>
         <w:t xml:space="preserve"> LN2 Tank </w:t>
       </w:r>
       <w:r>
@@ -180,7 +193,21 @@
         <w:rPr>
           <w:b/>
         </w:rPr>
-        <w:t xml:space="preserve"> Cryo safe KL13 </w:t>
+        <w:t xml:space="preserve"> </w:t>
+      </w:r>
+      <w:proofErr w:type="spellStart"/>
+      <w:r>
+        <w:rPr>
+          <w:b/>
+        </w:rPr>
+        <w:t>Cryo</w:t>
+      </w:r>
+      <w:proofErr w:type="spellEnd"/>
+      <w:r>
+        <w:rPr>
+          <w:b/>
+        </w:rPr>
+        <w:t xml:space="preserve"> safe KL13 </w:t>
       </w:r>
       <w:r>
         <w:rPr>
@@ -260,12 +287,37 @@
           <w:sz w:val="20"/>
         </w:rPr>
       </w:pPr>
+      <w:proofErr w:type="spellStart"/>
       <w:r>
         <w:rPr>
           <w:rFonts w:ascii="Verdana" w:hAnsi="Verdana"/>
           <w:sz w:val="20"/>
         </w:rPr>
-        <w:t>MySQL: https://ncisvn.nci.nih.gov/svn/catissue_persistent/caTissue Database Dump/v2.0/MySQL and deploy application.</w:t>
+        <w:t>MySQL</w:t>
+      </w:r>
+      <w:proofErr w:type="spellEnd"/>
+      <w:r>
+        <w:rPr>
+          <w:rFonts w:ascii="Verdana" w:hAnsi="Verdana"/>
+          <w:sz w:val="20"/>
+        </w:rPr>
+        <w:t>: https://ncisvn.nci.nih.gov/svn/catissue_persistent/caTissue Database Dump/v2.0/</w:t>
+      </w:r>
+      <w:proofErr w:type="spellStart"/>
+      <w:r>
+        <w:rPr>
+          <w:rFonts w:ascii="Verdana" w:hAnsi="Verdana"/>
+          <w:sz w:val="20"/>
+        </w:rPr>
+        <w:t>MySQL</w:t>
+      </w:r>
+      <w:proofErr w:type="spellEnd"/>
+      <w:r>
+        <w:rPr>
+          <w:rFonts w:ascii="Verdana" w:hAnsi="Verdana"/>
+          <w:sz w:val="20"/>
+        </w:rPr>
+        <w:t xml:space="preserve"> and deploy application.</w:t>
       </w:r>
     </w:p>
     <w:p>
@@ -359,12 +411,21 @@
       <w:r>
         <w:t xml:space="preserve"> Select storage type as </w:t>
       </w:r>
+      <w:proofErr w:type="spellStart"/>
       <w:r>
         <w:rPr>
           <w:b/>
           <w:i/>
         </w:rPr>
-        <w:t>Cryo Safe LN2 Tank KL</w:t>
+        <w:t>Cryo</w:t>
+      </w:r>
+      <w:proofErr w:type="spellEnd"/>
+      <w:r>
+        <w:rPr>
+          <w:b/>
+          <w:i/>
+        </w:rPr>
+        <w:t xml:space="preserve"> Safe LN2 Tank KL</w:t>
       </w:r>
       <w:r>
         <w:rPr>
@@ -446,11 +507,19 @@
             <w:tcW w:w="6588" w:type="dxa"/>
           </w:tcPr>
           <w:p>
+            <w:proofErr w:type="spellStart"/>
             <w:r>
               <w:rPr>
                 <w:b/>
               </w:rPr>
-              <w:t>Cryo Safe</w:t>
+              <w:t>Cryo</w:t>
+            </w:r>
+            <w:proofErr w:type="spellEnd"/>
+            <w:r>
+              <w:rPr>
+                <w:b/>
+              </w:rPr>
+              <w:t xml:space="preserve"> Safe</w:t>
             </w:r>
             <w:r>
               <w:rPr>
@@ -508,8 +577,13 @@
             <w:tcW w:w="6588" w:type="dxa"/>
           </w:tcPr>
           <w:p>
-            <w:r>
-              <w:t>Cryosafe 1</w:t>
+            <w:proofErr w:type="spellStart"/>
+            <w:r>
+              <w:t>Cryosafe</w:t>
+            </w:r>
+            <w:proofErr w:type="spellEnd"/>
+            <w:r>
+              <w:t xml:space="preserve"> 1</w:t>
             </w:r>
           </w:p>
         </w:tc>
@@ -766,7 +840,23 @@
           <w:b/>
           <w:i/>
         </w:rPr>
-        <w:t>LN2 Rack Large Cryo safe KL</w:t>
+        <w:t xml:space="preserve">LN2 Rack Large </w:t>
+      </w:r>
+      <w:proofErr w:type="spellStart"/>
+      <w:r>
+        <w:rPr>
+          <w:b/>
+          <w:i/>
+        </w:rPr>
+        <w:t>Cryo</w:t>
+      </w:r>
+      <w:proofErr w:type="spellEnd"/>
+      <w:r>
+        <w:rPr>
+          <w:b/>
+          <w:i/>
+        </w:rPr>
+        <w:t xml:space="preserve"> safe KL</w:t>
       </w:r>
       <w:r>
         <w:t>.</w:t>
@@ -825,8 +915,13 @@
       <w:r>
         <w:t xml:space="preserve"> Select Auto from the list in parent location details. Verify the list of containers listed in the drop-down. Select the container as </w:t>
       </w:r>
-      <w:r>
-        <w:t>Cryosafe 1</w:t>
+      <w:proofErr w:type="spellStart"/>
+      <w:r>
+        <w:t>Cryosafe</w:t>
+      </w:r>
+      <w:proofErr w:type="spellEnd"/>
+      <w:r>
+        <w:t xml:space="preserve"> 1</w:t>
       </w:r>
       <w:r>
         <w:t xml:space="preserve"> from the list.</w:t>
@@ -882,7 +977,21 @@
               <w:rPr>
                 <w:b/>
               </w:rPr>
-              <w:t xml:space="preserve"> Cryo safe KL13</w:t>
+              <w:t xml:space="preserve"> </w:t>
+            </w:r>
+            <w:proofErr w:type="spellStart"/>
+            <w:r>
+              <w:rPr>
+                <w:b/>
+              </w:rPr>
+              <w:t>Cryo</w:t>
+            </w:r>
+            <w:proofErr w:type="spellEnd"/>
+            <w:r>
+              <w:rPr>
+                <w:b/>
+              </w:rPr>
+              <w:t xml:space="preserve"> safe KL13</w:t>
             </w:r>
           </w:p>
         </w:tc>
@@ -903,8 +1012,13 @@
             <w:tcW w:w="6588" w:type="dxa"/>
           </w:tcPr>
           <w:p>
-            <w:r>
-              <w:t>Cryosafe 1</w:t>
+            <w:proofErr w:type="spellStart"/>
+            <w:r>
+              <w:t>Cryosafe</w:t>
+            </w:r>
+            <w:proofErr w:type="spellEnd"/>
+            <w:r>
+              <w:t xml:space="preserve"> 1</w:t>
             </w:r>
           </w:p>
         </w:tc>
@@ -925,8 +1039,16 @@
             <w:tcW w:w="6588" w:type="dxa"/>
           </w:tcPr>
           <w:p>
-            <w:r>
-              <w:t>Cryosafe 1 Rack 3</w:t>
+            <w:proofErr w:type="spellStart"/>
+            <w:r>
+              <w:t>Cryosafe</w:t>
+            </w:r>
+            <w:proofErr w:type="spellEnd"/>
+            <w:r>
+              <w:t xml:space="preserve"> 1 Rack </w:t>
+            </w:r>
+            <w:r>
+              <w:t>3</w:t>
             </w:r>
           </w:p>
         </w:tc>
@@ -1141,6 +1263,9 @@
       <w:r>
         <w:t>Click on Submit.</w:t>
       </w:r>
+      <w:r>
+        <w:t xml:space="preserve"> </w:t>
+      </w:r>
     </w:p>
     <w:p>
       <w:pPr>
@@ -1225,12 +1350,21 @@
       <w:r>
         <w:t xml:space="preserve"> Select Manual from the list in parent location details. Click on map button. Select the container as </w:t>
       </w:r>
+      <w:proofErr w:type="spellStart"/>
       <w:r>
         <w:rPr>
           <w:b/>
           <w:i/>
         </w:rPr>
-        <w:t>Cryosafe 1 Rack 3</w:t>
+        <w:t>Cryosafe</w:t>
+      </w:r>
+      <w:proofErr w:type="spellEnd"/>
+      <w:r>
+        <w:rPr>
+          <w:b/>
+          <w:i/>
+        </w:rPr>
+        <w:t xml:space="preserve"> 1 Rack 3</w:t>
       </w:r>
       <w:r>
         <w:t xml:space="preserve"> from the storage container map.</w:t>
@@ -1308,8 +1442,35 @@
             <w:tcW w:w="6588" w:type="dxa"/>
           </w:tcPr>
           <w:p>
-            <w:r>
-              <w:t>Cryosafe 1 Rack 3</w:t>
+            <w:proofErr w:type="spellStart"/>
+            <w:r>
+              <w:t>Cryosafe</w:t>
+            </w:r>
+            <w:proofErr w:type="spellEnd"/>
+            <w:r>
+              <w:t xml:space="preserve"> 1 Rack 3</w:t>
+            </w:r>
+          </w:p>
+        </w:tc>
+      </w:tr>
+      <w:tr>
+        <w:tc>
+          <w:tcPr>
+            <w:tcW w:w="6588" w:type="dxa"/>
+          </w:tcPr>
+          <w:p>
+            <w:r>
+              <w:t>Number of Containers</w:t>
+            </w:r>
+          </w:p>
+        </w:tc>
+        <w:tc>
+          <w:tcPr>
+            <w:tcW w:w="6588" w:type="dxa"/>
+          </w:tcPr>
+          <w:p>
+            <w:r>
+              <w:t>12</w:t>
             </w:r>
           </w:p>
         </w:tc>
@@ -1330,8 +1491,13 @@
             <w:tcW w:w="6588" w:type="dxa"/>
           </w:tcPr>
           <w:p>
-            <w:r>
-              <w:t>Cryosafe 1 Box 27</w:t>
+            <w:proofErr w:type="spellStart"/>
+            <w:r>
+              <w:t>Cryosafe</w:t>
+            </w:r>
+            <w:proofErr w:type="spellEnd"/>
+            <w:r>
+              <w:t xml:space="preserve"> 1 Box 27</w:t>
             </w:r>
           </w:p>
         </w:tc>
@@ -1545,6 +1711,63 @@
       </w:pPr>
       <w:r>
         <w:t>Click on Submit. Refer the expected output.</w:t>
+      </w:r>
+    </w:p>
+    <w:p>
+      <w:pPr>
+        <w:pStyle w:val="ListParagraph"/>
+        <w:numPr>
+          <w:ilvl w:val="0"/>
+          <w:numId w:val="1"/>
+        </w:numPr>
+      </w:pPr>
+      <w:r>
+        <w:t xml:space="preserve">Enter storage container name as </w:t>
+      </w:r>
+      <w:proofErr w:type="spellStart"/>
+      <w:r>
+        <w:t>Cryosafe</w:t>
+      </w:r>
+      <w:proofErr w:type="spellEnd"/>
+      <w:r>
+        <w:t xml:space="preserve"> 1 Box 2</w:t>
+      </w:r>
+      <w:r>
+        <w:t>7</w:t>
+      </w:r>
+      <w:r>
+        <w:t xml:space="preserve"> </w:t>
+      </w:r>
+      <w:proofErr w:type="gramStart"/>
+      <w:r>
+        <w:t>…</w:t>
+      </w:r>
+      <w:r>
+        <w:t xml:space="preserve"> </w:t>
+      </w:r>
+      <w:r>
+        <w:t xml:space="preserve"> </w:t>
+      </w:r>
+      <w:proofErr w:type="spellStart"/>
+      <w:r>
+        <w:t>Cryosafe</w:t>
+      </w:r>
+      <w:proofErr w:type="spellEnd"/>
+      <w:proofErr w:type="gramEnd"/>
+      <w:r>
+        <w:t xml:space="preserve"> 1 Box 39. </w:t>
+      </w:r>
+    </w:p>
+    <w:p>
+      <w:pPr>
+        <w:pStyle w:val="ListParagraph"/>
+        <w:numPr>
+          <w:ilvl w:val="0"/>
+          <w:numId w:val="1"/>
+        </w:numPr>
+      </w:pPr>
+      <w:r>
+        <w:t>Click on Submit. Refer Expected Output.</w:t>
       </w:r>
     </w:p>
     <w:p>
@@ -1615,11 +1838,19 @@
                 <w:b/>
               </w:rPr>
             </w:pPr>
+            <w:proofErr w:type="spellStart"/>
             <w:r>
               <w:rPr>
                 <w:b/>
               </w:rPr>
-              <w:t xml:space="preserve">Cryosafe LN2 Tank KL </w:t>
+              <w:t>Cryosafe</w:t>
+            </w:r>
+            <w:proofErr w:type="spellEnd"/>
+            <w:r>
+              <w:rPr>
+                <w:b/>
+              </w:rPr>
+              <w:t xml:space="preserve"> LN2 Tank KL </w:t>
             </w:r>
           </w:p>
         </w:tc>
@@ -1751,7 +1982,15 @@
           </w:tcPr>
           <w:p>
             <w:r>
-              <w:t>LN2 Rack Large Cryo safe KL13</w:t>
+              <w:t xml:space="preserve">LN2 Rack Large </w:t>
+            </w:r>
+            <w:proofErr w:type="spellStart"/>
+            <w:r>
+              <w:t>Cryo</w:t>
+            </w:r>
+            <w:proofErr w:type="spellEnd"/>
+            <w:r>
+              <w:t xml:space="preserve"> safe KL13</w:t>
             </w:r>
           </w:p>
         </w:tc>
@@ -1861,6 +2100,7 @@
               <w:rPr>
                 <w:b/>
               </w:rPr>
+              <w:lastRenderedPageBreak/>
               <w:t>Name</w:t>
             </w:r>
           </w:p>
@@ -1885,7 +2125,21 @@
               <w:rPr>
                 <w:b/>
               </w:rPr>
-              <w:t xml:space="preserve"> Cryo safe KL13</w:t>
+              <w:t xml:space="preserve"> </w:t>
+            </w:r>
+            <w:proofErr w:type="spellStart"/>
+            <w:r>
+              <w:rPr>
+                <w:b/>
+              </w:rPr>
+              <w:t>Cryo</w:t>
+            </w:r>
+            <w:proofErr w:type="spellEnd"/>
+            <w:r>
+              <w:rPr>
+                <w:b/>
+              </w:rPr>
+              <w:t xml:space="preserve"> safe KL13</w:t>
             </w:r>
           </w:p>
         </w:tc>
@@ -1941,7 +2195,6 @@
           </w:tcPr>
           <w:p>
             <w:r>
-              <w:lastRenderedPageBreak/>
               <w:t>Text label for dimension two</w:t>
             </w:r>
           </w:p>
@@ -2105,8 +2358,13 @@
       <w:r>
         <w:t xml:space="preserve"> </w:t>
       </w:r>
-      <w:r>
-        <w:t>Cryosafe 1</w:t>
+      <w:proofErr w:type="spellStart"/>
+      <w:r>
+        <w:t>Cryosafe</w:t>
+      </w:r>
+      <w:proofErr w:type="spellEnd"/>
+      <w:r>
+        <w:t xml:space="preserve"> 1</w:t>
       </w:r>
     </w:p>
     <w:p>
@@ -2388,8 +2646,13 @@
       <w:r>
         <w:t xml:space="preserve">11) On selecting the Map button, storage container map should open. User should be able to assign location in </w:t>
       </w:r>
-      <w:r>
-        <w:t>Cryosafe 1 Rack 3</w:t>
+      <w:proofErr w:type="spellStart"/>
+      <w:r>
+        <w:t>Cryosafe</w:t>
+      </w:r>
+      <w:proofErr w:type="spellEnd"/>
+      <w:r>
+        <w:t xml:space="preserve"> 1 Rack 3</w:t>
       </w:r>
       <w:r>
         <w:t xml:space="preserve"> to the container.</w:t>
@@ -2400,7 +2663,27 @@
         <w:pStyle w:val="ListParagraph"/>
       </w:pPr>
       <w:r>
-        <w:t>12) A message should be displayed as “Storage container created successfully”.</w:t>
+        <w:t xml:space="preserve">12) </w:t>
+      </w:r>
+      <w:r>
+        <w:t xml:space="preserve">Similar container page will be displayed with </w:t>
+      </w:r>
+      <w:r>
+        <w:t xml:space="preserve">parent containers displayed at the end for the </w:t>
+      </w:r>
+      <w:r>
+        <w:t>12 containers.</w:t>
+      </w:r>
+    </w:p>
+    <w:p>
+      <w:pPr>
+        <w:pStyle w:val="ListParagraph"/>
+      </w:pPr>
+      <w:r>
+        <w:t xml:space="preserve">14) </w:t>
+      </w:r>
+      <w:r>
+        <w:t>A message should be displayed as “Storage container created successfully”.</w:t>
       </w:r>
     </w:p>
     <w:p>
@@ -2450,8 +2733,13 @@
       <w:r>
         <w:t xml:space="preserve">Edit page. Search for Storage container </w:t>
       </w:r>
-      <w:r>
-        <w:t>Cryosafe 1 Box 27</w:t>
+      <w:proofErr w:type="spellStart"/>
+      <w:r>
+        <w:t>Cryosafe</w:t>
+      </w:r>
+      <w:proofErr w:type="spellEnd"/>
+      <w:r>
+        <w:t xml:space="preserve"> 1 Box 27</w:t>
       </w:r>
       <w:r>
         <w:t>.</w:t>
@@ -2466,6 +2754,7 @@
         </w:numPr>
       </w:pPr>
       <w:r>
+        <w:lastRenderedPageBreak/>
         <w:t>The storage</w:t>
       </w:r>
       <w:r>
@@ -2477,12 +2766,21 @@
       <w:r>
         <w:t xml:space="preserve">ions and capacity in dimensions. The created storage container should display specimen class and specimen type values highlighted. Refer the table above for details of </w:t>
       </w:r>
+      <w:proofErr w:type="spellStart"/>
       <w:r>
         <w:rPr>
           <w:b/>
           <w:i/>
         </w:rPr>
-        <w:t>Cryosafe 1 Box 27.</w:t>
+        <w:t>Cryosafe</w:t>
+      </w:r>
+      <w:proofErr w:type="spellEnd"/>
+      <w:r>
+        <w:rPr>
+          <w:b/>
+          <w:i/>
+        </w:rPr>
+        <w:t xml:space="preserve"> 1 Box 27.</w:t>
       </w:r>
     </w:p>
     <w:p>
@@ -2522,7 +2820,6 @@
         </w:numPr>
       </w:pPr>
       <w:r>
-        <w:lastRenderedPageBreak/>
         <w:t>Select the above created containers from the map. Click on Container map. The restrictions displayed in container map should be as per the below table:</w:t>
       </w:r>
     </w:p>
@@ -2577,8 +2874,13 @@
                 <w:b/>
               </w:rPr>
             </w:pPr>
-            <w:r>
-              <w:t>Cryosafe 1 Box 27</w:t>
+            <w:proofErr w:type="spellStart"/>
+            <w:r>
+              <w:t>Cryosafe</w:t>
+            </w:r>
+            <w:proofErr w:type="spellEnd"/>
+            <w:r>
+              <w:t xml:space="preserve"> 1 Box 27</w:t>
             </w:r>
           </w:p>
         </w:tc>
@@ -2592,7 +2894,15 @@
               <w:ind w:left="0"/>
             </w:pPr>
             <w:r>
-              <w:t>LN2 Rack Large Cryo safe KL13</w:t>
+              <w:t xml:space="preserve">LN2 Rack Large </w:t>
+            </w:r>
+            <w:proofErr w:type="spellStart"/>
+            <w:r>
+              <w:t>Cryo</w:t>
+            </w:r>
+            <w:proofErr w:type="spellEnd"/>
+            <w:r>
+              <w:t xml:space="preserve"> safe KL13</w:t>
             </w:r>
           </w:p>
         </w:tc>
@@ -2605,8 +2915,13 @@
               <w:pStyle w:val="ListParagraph"/>
               <w:ind w:left="0"/>
             </w:pPr>
-            <w:r>
-              <w:t xml:space="preserve">Cryo Safe LN2 Tank KL </w:t>
+            <w:proofErr w:type="spellStart"/>
+            <w:r>
+              <w:t>Cryo</w:t>
+            </w:r>
+            <w:proofErr w:type="spellEnd"/>
+            <w:r>
+              <w:t xml:space="preserve"> Safe LN2 Tank KL </w:t>
             </w:r>
           </w:p>
         </w:tc>
@@ -2818,7 +3133,23 @@
         </w:numPr>
       </w:pPr>
       <w:r>
-        <w:t>In CATISSUE_AUDIT_EVENT table new record should be entered with IP address equal to the IP address of the machine from which the action was performed and Event_Timepstamp equal to the date on which the action was performed. Event Type should contain INSERT for catissue_storageContainer.</w:t>
+        <w:t xml:space="preserve">In CATISSUE_AUDIT_EVENT table new record should be entered with IP address equal to the IP address of the machine from which the action was performed and </w:t>
+      </w:r>
+      <w:proofErr w:type="spellStart"/>
+      <w:r>
+        <w:t>Event_Timepstamp</w:t>
+      </w:r>
+      <w:proofErr w:type="spellEnd"/>
+      <w:r>
+        <w:t xml:space="preserve"> equal to the date on which the action was performed. Event Type should contain INSERT for </w:t>
+      </w:r>
+      <w:proofErr w:type="spellStart"/>
+      <w:r>
+        <w:t>catissue_storageContainer</w:t>
+      </w:r>
+      <w:proofErr w:type="spellEnd"/>
+      <w:r>
+        <w:t>.</w:t>
       </w:r>
     </w:p>
     <w:p>
@@ -2830,7 +3161,39 @@
         </w:numPr>
       </w:pPr>
       <w:r>
-        <w:t>In CATISSUE_DATA_AUDIT_EVENT_LOG table Object Name should contain catissue_storageContainer. Object_ID is the unique ID of the object inserted. Parent_ID will be null for the main object. Containment or reference type objects getting added will have a parent_id equal to the ID of the main Object being inserted. This table refers to CATISSUE_AUDIT_EVENT_LOG table which relates to the CATISSUE_AUDIT_EVENT table.</w:t>
+        <w:t xml:space="preserve">In CATISSUE_DATA_AUDIT_EVENT_LOG table Object Name should contain </w:t>
+      </w:r>
+      <w:proofErr w:type="spellStart"/>
+      <w:r>
+        <w:t>catissue_storageContainer</w:t>
+      </w:r>
+      <w:proofErr w:type="spellEnd"/>
+      <w:r>
+        <w:t xml:space="preserve">. </w:t>
+      </w:r>
+      <w:proofErr w:type="spellStart"/>
+      <w:r>
+        <w:t>Object_ID</w:t>
+      </w:r>
+      <w:proofErr w:type="spellEnd"/>
+      <w:r>
+        <w:t xml:space="preserve"> is the unique ID of the object inserted. </w:t>
+      </w:r>
+      <w:proofErr w:type="spellStart"/>
+      <w:r>
+        <w:t>Parent_ID</w:t>
+      </w:r>
+      <w:proofErr w:type="spellEnd"/>
+      <w:r>
+        <w:t xml:space="preserve"> will be null for the main object. Containment or reference type objects getting added will have a </w:t>
+      </w:r>
+      <w:proofErr w:type="spellStart"/>
+      <w:r>
+        <w:t>parent_id</w:t>
+      </w:r>
+      <w:proofErr w:type="spellEnd"/>
+      <w:r>
+        <w:t xml:space="preserve"> equal to the ID of the main Object being inserted. This table refers to CATISSUE_AUDIT_EVENT_LOG table which relates to the CATISSUE_AUDIT_EVENT table.</w:t>
       </w:r>
     </w:p>
     <w:p>
@@ -2842,7 +3205,23 @@
         </w:numPr>
       </w:pPr>
       <w:r>
-        <w:t>In CATISSUE_AUDIT_EVENT_DETAILS table Element name contains the list of attributes that are in catissue_storagecontainer, catissue_capacity and catissue_container_position.ID of all the reference and containment association classes should also be audited.</w:t>
+        <w:t xml:space="preserve">In CATISSUE_AUDIT_EVENT_DETAILS table Element name contains the list of attributes that are in </w:t>
+      </w:r>
+      <w:proofErr w:type="spellStart"/>
+      <w:r>
+        <w:t>catissue_storagecontainer</w:t>
+      </w:r>
+      <w:proofErr w:type="spellEnd"/>
+      <w:r>
+        <w:t xml:space="preserve">, </w:t>
+      </w:r>
+      <w:proofErr w:type="spellStart"/>
+      <w:r>
+        <w:t>catissue_capacity</w:t>
+      </w:r>
+      <w:proofErr w:type="spellEnd"/>
+      <w:r>
+        <w:t xml:space="preserve"> and catissue_container_position.ID of all the reference and containment association classes should also be audited.</w:t>
       </w:r>
     </w:p>
     <w:p>

</xml_diff>

<commit_message>
corrected the label from the table
SVN-Revision: 25844
</commit_message>
<xml_diff>
--- a/TestCases/Manual/9578_StorageContainer_Add_Success.docx
+++ b/TestCases/Manual/9578_StorageContainer_Add_Success.docx
@@ -1724,16 +1724,9 @@
         </w:tc>
       </w:tr>
       <w:tr>
-        <w:tc>
-          <w:tcPr>
-            <w:tcW w:w="6588" w:type="dxa"/>
-          </w:tcPr>
-          <w:p>
-            <w:r>
-              <w:t>Text label for dimension one</w:t>
-            </w:r>
-          </w:p>
-        </w:tc>
+        <w:trPr>
+          <w:trHeight w:val="305"/>
+        </w:trPr>
         <w:tc>
           <w:tcPr>
             <w:tcW w:w="6588" w:type="dxa"/>
@@ -1744,18 +1737,18 @@
             </w:r>
           </w:p>
         </w:tc>
-      </w:tr>
-      <w:tr>
-        <w:tc>
-          <w:tcPr>
-            <w:tcW w:w="6588" w:type="dxa"/>
-          </w:tcPr>
-          <w:p>
-            <w:r>
-              <w:t>Text label for dimension two</w:t>
-            </w:r>
-          </w:p>
-        </w:tc>
+        <w:tc>
+          <w:tcPr>
+            <w:tcW w:w="6588" w:type="dxa"/>
+          </w:tcPr>
+          <w:p>
+            <w:r>
+              <w:t>38</w:t>
+            </w:r>
+          </w:p>
+        </w:tc>
+      </w:tr>
+      <w:tr>
         <w:tc>
           <w:tcPr>
             <w:tcW w:w="6588" w:type="dxa"/>
@@ -1763,40 +1756,6 @@
           <w:p>
             <w:r>
               <w:t>Columns</w:t>
-            </w:r>
-          </w:p>
-        </w:tc>
-      </w:tr>
-      <w:tr>
-        <w:tc>
-          <w:tcPr>
-            <w:tcW w:w="6588" w:type="dxa"/>
-          </w:tcPr>
-          <w:p>
-            <w:r>
-              <w:t>Capacity in Dimension one</w:t>
-            </w:r>
-          </w:p>
-        </w:tc>
-        <w:tc>
-          <w:tcPr>
-            <w:tcW w:w="6588" w:type="dxa"/>
-          </w:tcPr>
-          <w:p>
-            <w:r>
-              <w:t>38</w:t>
-            </w:r>
-          </w:p>
-        </w:tc>
-      </w:tr>
-      <w:tr>
-        <w:tc>
-          <w:tcPr>
-            <w:tcW w:w="6588" w:type="dxa"/>
-          </w:tcPr>
-          <w:p>
-            <w:r>
-              <w:t>Capacity in Dimension two</w:t>
             </w:r>
           </w:p>
         </w:tc>
@@ -1938,7 +1897,6 @@
               <w:rPr>
                 <w:b/>
               </w:rPr>
-              <w:lastRenderedPageBreak/>
               <w:t>Name</w:t>
             </w:r>
           </w:p>
@@ -1997,6 +1955,7 @@
           </w:tcPr>
           <w:p>
             <w:r>
+              <w:lastRenderedPageBreak/>
               <w:t>Text label for dimension one</w:t>
             </w:r>
           </w:p>

</xml_diff>

<commit_message>
changed to appropriate name
SVN-Revision: 26472
</commit_message>
<xml_diff>
--- a/TestCases/Manual/9578_StorageContainer_Add_Success.docx
+++ b/TestCases/Manual/9578_StorageContainer_Add_Success.docx
@@ -118,13 +118,8 @@
         </w:rPr>
       </w:pPr>
       <w:r>
-        <w:t xml:space="preserve">Select Test case ID 9578 with short title </w:t>
-      </w:r>
-      <w:proofErr w:type="spellStart"/>
-      <w:r>
-        <w:t>StorageContainer_Add_Success</w:t>
-      </w:r>
-      <w:proofErr w:type="spellEnd"/>
+        <w:t>Select Test case ID 9578 with short title StorageContainer_Add_Success</w:t>
+      </w:r>
     </w:p>
     <w:p>
       <w:pPr>
@@ -774,6 +769,13 @@
         <w:t>LN2 Rack Large Cryo safe KL</w:t>
       </w:r>
       <w:r>
+        <w:rPr>
+          <w:b/>
+          <w:i/>
+        </w:rPr>
+        <w:t>3</w:t>
+      </w:r>
+      <w:r>
         <w:t>.</w:t>
       </w:r>
       <w:r>
@@ -1595,21 +1597,13 @@
         <w:t>7</w:t>
       </w:r>
       <w:r>
+        <w:t xml:space="preserve"> …</w:t>
+      </w:r>
+      <w:r>
         <w:t xml:space="preserve"> </w:t>
       </w:r>
-      <w:proofErr w:type="gramStart"/>
-      <w:r>
-        <w:t>…</w:t>
-      </w:r>
-      <w:r>
-        <w:t xml:space="preserve"> </w:t>
-      </w:r>
-      <w:r>
-        <w:t xml:space="preserve"> Cryosafe</w:t>
-      </w:r>
-      <w:proofErr w:type="gramEnd"/>
-      <w:r>
-        <w:t xml:space="preserve"> 1 Box 39. </w:t>
+      <w:r>
+        <w:t xml:space="preserve"> Cryosafe 1 Box 39. </w:t>
       </w:r>
     </w:p>
     <w:p>

</xml_diff>